<commit_message>
fix jinja2 markup and add screening questions
</commit_message>
<xml_diff>
--- a/docassemble/us_tx_family/data/templates/TX-002.001-Guideline_Child_Support_Exhibit.docx
+++ b/docassemble/us_tx_family/data/templates/TX-002.001-Guideline_Child_Support_Exhibit.docx
@@ -52,11 +52,13 @@
         <w:spacing w:after="0" w:line="240" w:lineRule="auto"/>
       </w:pPr>
       <w:r>
-        <w:t>{%p if obligor_has_</w:t>
-      </w:r>
-      <w:r>
-        <w:t>employment</w:t>
-      </w:r>
+        <w:t xml:space="preserve">{%p if </w:t>
+      </w:r>
+      <w:r>
+        <w:t>job.there_are_any %</w:t>
+      </w:r>
+      <w:bookmarkStart w:id="0" w:name="_GoBack"/>
+      <w:bookmarkEnd w:id="0"/>
       <w:r>
         <w:t>}</w:t>
       </w:r>
@@ -191,8 +193,6 @@
             <w:r>
               <w:t>{{x.income.amount * x.income.period / 12}}</w:t>
             </w:r>
-            <w:bookmarkStart w:id="0" w:name="_GoBack"/>
-            <w:bookmarkEnd w:id="0"/>
           </w:p>
         </w:tc>
       </w:tr>

</xml_diff>

<commit_message>
was using reserved identifier 'x'
</commit_message>
<xml_diff>
--- a/docassemble/us_tx_family/data/templates/TX-002.001-Guideline_Child_Support_Exhibit.docx
+++ b/docassemble/us_tx_family/data/templates/TX-002.001-Guideline_Child_Support_Exhibit.docx
@@ -4,7 +4,15 @@
   <w:body>
     <w:p>
       <w:r>
-        <w:t>{{p include_docx_template(</w:t>
+        <w:t xml:space="preserve">{{p </w:t>
+      </w:r>
+      <w:proofErr w:type="spellStart"/>
+      <w:r>
+        <w:t>include_docx_template</w:t>
+      </w:r>
+      <w:proofErr w:type="spellEnd"/>
+      <w:r>
+        <w:t>(</w:t>
       </w:r>
       <w:r>
         <w:t>'</w:t>
@@ -44,7 +52,15 @@
       </w:pPr>
       <w:r>
         <w:tab/>
-        <w:t>{{obligor.address}}</w:t>
+        <w:t>{{</w:t>
+      </w:r>
+      <w:proofErr w:type="spellStart"/>
+      <w:r>
+        <w:t>obligor.address</w:t>
+      </w:r>
+      <w:proofErr w:type="spellEnd"/>
+      <w:r>
+        <w:t>}}</w:t>
       </w:r>
     </w:p>
     <w:p>
@@ -52,13 +68,21 @@
         <w:spacing w:after="0" w:line="240" w:lineRule="auto"/>
       </w:pPr>
       <w:r>
-        <w:t>{%p if job</w:t>
+        <w:t xml:space="preserve">{%p if </w:t>
+      </w:r>
+      <w:proofErr w:type="spellStart"/>
+      <w:r>
+        <w:t>job</w:t>
       </w:r>
       <w:r>
         <w:t>s</w:t>
       </w:r>
       <w:r>
-        <w:t>.there_are_any %}</w:t>
+        <w:t>.there_are_any</w:t>
+      </w:r>
+      <w:proofErr w:type="spellEnd"/>
+      <w:r>
+        <w:t xml:space="preserve"> %}</w:t>
       </w:r>
     </w:p>
     <w:p>
@@ -84,10 +108,10 @@
         <w:tblLook w:val="04A0" w:firstRow="1" w:lastRow="0" w:firstColumn="1" w:lastColumn="0" w:noHBand="0" w:noVBand="1"/>
       </w:tblPr>
       <w:tblGrid>
-        <w:gridCol w:w="2458"/>
-        <w:gridCol w:w="2398"/>
-        <w:gridCol w:w="2259"/>
-        <w:gridCol w:w="2235"/>
+        <w:gridCol w:w="2446"/>
+        <w:gridCol w:w="2393"/>
+        <w:gridCol w:w="2266"/>
+        <w:gridCol w:w="2245"/>
       </w:tblGrid>
       <w:tr>
         <w:tc>
@@ -99,46 +123,164 @@
               <w:spacing w:line="240" w:lineRule="auto"/>
             </w:pPr>
             <w:r>
-              <w:t>{%p for x in job</w:t>
+              <w:t xml:space="preserve">{%p for </w:t>
+            </w:r>
+            <w:r>
+              <w:t>job</w:t>
+            </w:r>
+            <w:r>
+              <w:t xml:space="preserve"> in job</w:t>
             </w:r>
             <w:r>
               <w:t>s</w:t>
+            </w:r>
+            <w:r>
+              <w:t>%}</w:t>
+            </w:r>
+          </w:p>
+        </w:tc>
+        <w:tc>
+          <w:tcPr>
+            <w:tcW w:w="2337" w:type="dxa"/>
+          </w:tcPr>
+          <w:p>
+            <w:pPr>
+              <w:spacing w:line="240" w:lineRule="auto"/>
+            </w:pPr>
+          </w:p>
+        </w:tc>
+        <w:tc>
+          <w:tcPr>
+            <w:tcW w:w="2338" w:type="dxa"/>
+          </w:tcPr>
+          <w:p>
+            <w:pPr>
+              <w:spacing w:line="240" w:lineRule="auto"/>
+            </w:pPr>
+          </w:p>
+        </w:tc>
+        <w:tc>
+          <w:tcPr>
+            <w:tcW w:w="2338" w:type="dxa"/>
+          </w:tcPr>
+          <w:p>
+            <w:pPr>
+              <w:spacing w:line="240" w:lineRule="auto"/>
+            </w:pPr>
+          </w:p>
+        </w:tc>
+      </w:tr>
+      <w:tr>
+        <w:tc>
+          <w:tcPr>
+            <w:tcW w:w="2337" w:type="dxa"/>
+          </w:tcPr>
+          <w:p>
+            <w:pPr>
+              <w:spacing w:line="240" w:lineRule="auto"/>
+            </w:pPr>
+            <w:r>
+              <w:t>{{</w:t>
+            </w:r>
+            <w:proofErr w:type="spellStart"/>
+            <w:r>
+              <w:t>job</w:t>
+            </w:r>
+            <w:r>
+              <w:t>.employer_name</w:t>
+            </w:r>
+            <w:proofErr w:type="spellEnd"/>
+            <w:r>
+              <w:t>}}</w:t>
+            </w:r>
+          </w:p>
+        </w:tc>
+        <w:tc>
+          <w:tcPr>
+            <w:tcW w:w="2337" w:type="dxa"/>
+          </w:tcPr>
+          <w:p>
+            <w:pPr>
+              <w:spacing w:line="240" w:lineRule="auto"/>
+            </w:pPr>
+            <w:r>
+              <w:t>{{</w:t>
+            </w:r>
+            <w:proofErr w:type="spellStart"/>
+            <w:r>
+              <w:t>job</w:t>
+            </w:r>
+            <w:r>
+              <w:t>.</w:t>
+            </w:r>
+            <w:r>
+              <w:t>income.amount</w:t>
+            </w:r>
+            <w:proofErr w:type="spellEnd"/>
+            <w:r>
+              <w:t>}}</w:t>
+            </w:r>
+          </w:p>
+        </w:tc>
+        <w:tc>
+          <w:tcPr>
+            <w:tcW w:w="2338" w:type="dxa"/>
+          </w:tcPr>
+          <w:p>
+            <w:pPr>
+              <w:spacing w:line="240" w:lineRule="auto"/>
+            </w:pPr>
+            <w:r>
+              <w:t>{{</w:t>
+            </w:r>
+            <w:proofErr w:type="spellStart"/>
+            <w:r>
+              <w:t>job</w:t>
+            </w:r>
+            <w:r>
+              <w:t>.income.period</w:t>
+            </w:r>
+            <w:proofErr w:type="spellEnd"/>
+            <w:r>
+              <w:t>}}</w:t>
+            </w:r>
+          </w:p>
+        </w:tc>
+        <w:tc>
+          <w:tcPr>
+            <w:tcW w:w="2338" w:type="dxa"/>
+          </w:tcPr>
+          <w:p>
+            <w:pPr>
+              <w:spacing w:line="240" w:lineRule="auto"/>
+            </w:pPr>
+            <w:r>
+              <w:t>{{</w:t>
+            </w:r>
+            <w:proofErr w:type="spellStart"/>
+            <w:r>
+              <w:t>job</w:t>
+            </w:r>
+            <w:r>
+              <w:t>.income.amount</w:t>
+            </w:r>
+            <w:proofErr w:type="spellEnd"/>
+            <w:r>
+              <w:t xml:space="preserve"> * </w:t>
+            </w:r>
+            <w:proofErr w:type="spellStart"/>
+            <w:r>
+              <w:t>job</w:t>
             </w:r>
             <w:bookmarkStart w:id="0" w:name="_GoBack"/>
             <w:bookmarkEnd w:id="0"/>
             <w:r>
-              <w:t>%}</w:t>
-            </w:r>
-          </w:p>
-        </w:tc>
-        <w:tc>
-          <w:tcPr>
-            <w:tcW w:w="2337" w:type="dxa"/>
-          </w:tcPr>
-          <w:p>
-            <w:pPr>
-              <w:spacing w:line="240" w:lineRule="auto"/>
-            </w:pPr>
-          </w:p>
-        </w:tc>
-        <w:tc>
-          <w:tcPr>
-            <w:tcW w:w="2338" w:type="dxa"/>
-          </w:tcPr>
-          <w:p>
-            <w:pPr>
-              <w:spacing w:line="240" w:lineRule="auto"/>
-            </w:pPr>
-          </w:p>
-        </w:tc>
-        <w:tc>
-          <w:tcPr>
-            <w:tcW w:w="2338" w:type="dxa"/>
-          </w:tcPr>
-          <w:p>
-            <w:pPr>
-              <w:spacing w:line="240" w:lineRule="auto"/>
-            </w:pPr>
+              <w:t>.income.period</w:t>
+            </w:r>
+            <w:proofErr w:type="spellEnd"/>
+            <w:r>
+              <w:t xml:space="preserve"> / 12}}</w:t>
+            </w:r>
           </w:p>
         </w:tc>
       </w:tr>
@@ -152,67 +294,15 @@
               <w:spacing w:line="240" w:lineRule="auto"/>
             </w:pPr>
             <w:r>
-              <w:t>{{x.employer_name}}</w:t>
-            </w:r>
-          </w:p>
-        </w:tc>
-        <w:tc>
-          <w:tcPr>
-            <w:tcW w:w="2337" w:type="dxa"/>
-          </w:tcPr>
-          <w:p>
-            <w:pPr>
-              <w:spacing w:line="240" w:lineRule="auto"/>
-            </w:pPr>
-            <w:r>
-              <w:t>{{x.</w:t>
-            </w:r>
-            <w:r>
-              <w:t>income.amount</w:t>
-            </w:r>
-            <w:r>
-              <w:t>}}</w:t>
-            </w:r>
-          </w:p>
-        </w:tc>
-        <w:tc>
-          <w:tcPr>
-            <w:tcW w:w="2338" w:type="dxa"/>
-          </w:tcPr>
-          <w:p>
-            <w:pPr>
-              <w:spacing w:line="240" w:lineRule="auto"/>
-            </w:pPr>
-            <w:r>
-              <w:t>{{x.income.period}}</w:t>
-            </w:r>
-          </w:p>
-        </w:tc>
-        <w:tc>
-          <w:tcPr>
-            <w:tcW w:w="2338" w:type="dxa"/>
-          </w:tcPr>
-          <w:p>
-            <w:pPr>
-              <w:spacing w:line="240" w:lineRule="auto"/>
-            </w:pPr>
-            <w:r>
-              <w:t>{{x.income.amount * x.income.period / 12}}</w:t>
-            </w:r>
-          </w:p>
-        </w:tc>
-      </w:tr>
-      <w:tr>
-        <w:tc>
-          <w:tcPr>
-            <w:tcW w:w="2337" w:type="dxa"/>
-          </w:tcPr>
-          <w:p>
-            <w:pPr>
-              <w:spacing w:line="240" w:lineRule="auto"/>
-            </w:pPr>
-            <w:r>
-              <w:t>{%p endfor %}</w:t>
+              <w:t xml:space="preserve">{%p </w:t>
+            </w:r>
+            <w:proofErr w:type="spellStart"/>
+            <w:r>
+              <w:t>endfor</w:t>
+            </w:r>
+            <w:proofErr w:type="spellEnd"/>
+            <w:r>
+              <w:t xml:space="preserve"> %}</w:t>
             </w:r>
           </w:p>
         </w:tc>
@@ -260,11 +350,16 @@
       <w:r>
         <w:t xml:space="preserve"> Your SSN: {{</w:t>
       </w:r>
+      <w:proofErr w:type="spellStart"/>
       <w:r>
         <w:t>petitioner</w:t>
       </w:r>
       <w:r>
-        <w:t>.ssn}}</w:t>
+        <w:t>.ssn</w:t>
+      </w:r>
+      <w:proofErr w:type="spellEnd"/>
+      <w:r>
+        <w:t>}}</w:t>
       </w:r>
     </w:p>
     <w:p>
@@ -280,7 +375,15 @@
         <w:ind w:firstLine="720"/>
       </w:pPr>
       <w:r>
-        <w:t>{{petitioner.address}}</w:t>
+        <w:t>{{</w:t>
+      </w:r>
+      <w:proofErr w:type="spellStart"/>
+      <w:r>
+        <w:t>petitioner.address</w:t>
+      </w:r>
+      <w:proofErr w:type="spellEnd"/>
+      <w:r>
+        <w:t>}}</w:t>
       </w:r>
     </w:p>
     <w:p>
@@ -291,10 +394,26 @@
         <w:t>in</w:t>
       </w:r>
       <w:r>
-        <w:t xml:space="preserve"> {{petitioner.address.county}} county</w:t>
-      </w:r>
-      <w:r>
-        <w:t>, {{petitioner.address.state}}</w:t>
+        <w:t xml:space="preserve"> {{</w:t>
+      </w:r>
+      <w:proofErr w:type="spellStart"/>
+      <w:r>
+        <w:t>petitioner.address.county</w:t>
+      </w:r>
+      <w:proofErr w:type="spellEnd"/>
+      <w:r>
+        <w:t>}} county</w:t>
+      </w:r>
+      <w:r>
+        <w:t>, {{</w:t>
+      </w:r>
+      <w:proofErr w:type="spellStart"/>
+      <w:r>
+        <w:t>petitioner.address.state</w:t>
+      </w:r>
+      <w:proofErr w:type="spellEnd"/>
+      <w:r>
+        <w:t>}}</w:t>
       </w:r>
       <w:r>
         <w:t>.</w:t>
@@ -302,11 +421,16 @@
     </w:p>
     <w:p>
       <w:r>
-        <w:t>{{obligor</w:t>
+        <w:t>{{</w:t>
+      </w:r>
+      <w:proofErr w:type="spellStart"/>
+      <w:r>
+        <w:t>obligor</w:t>
       </w:r>
       <w:r>
         <w:t>_role</w:t>
       </w:r>
+      <w:proofErr w:type="spellEnd"/>
       <w:r>
         <w:t>}} is the Obligor.</w:t>
       </w:r>
@@ -318,8 +442,13 @@
       <w:r>
         <w:t xml:space="preserve">if </w:t>
       </w:r>
-      <w:r>
-        <w:t>child.there_are_any %}</w:t>
+      <w:proofErr w:type="spellStart"/>
+      <w:r>
+        <w:t>child.there_are_any</w:t>
+      </w:r>
+      <w:proofErr w:type="spellEnd"/>
+      <w:r>
+        <w:t xml:space="preserve"> %}</w:t>
       </w:r>
     </w:p>
     <w:p>
@@ -365,6 +494,7 @@
                 <w:b/>
                 <w:bCs/>
               </w:rPr>
+              <w:lastRenderedPageBreak/>
               <w:t>Name</w:t>
             </w:r>
           </w:p>
@@ -443,7 +573,6 @@
               <w:spacing w:line="240" w:lineRule="auto"/>
             </w:pPr>
             <w:r>
-              <w:lastRenderedPageBreak/>
               <w:t xml:space="preserve">{%p for </w:t>
             </w:r>
             <w:r>
@@ -519,11 +648,16 @@
             <w:r>
               <w:t>{{</w:t>
             </w:r>
+            <w:proofErr w:type="spellStart"/>
             <w:r>
               <w:t>x</w:t>
             </w:r>
             <w:r>
-              <w:t>.geek}}</w:t>
+              <w:t>.geek</w:t>
+            </w:r>
+            <w:proofErr w:type="spellEnd"/>
+            <w:r>
+              <w:t>}}</w:t>
             </w:r>
           </w:p>
         </w:tc>
@@ -538,12 +672,14 @@
             <w:r>
               <w:t>{{</w:t>
             </w:r>
+            <w:proofErr w:type="spellStart"/>
             <w:r>
               <w:t>x</w:t>
             </w:r>
             <w:r>
               <w:t>.birthdate</w:t>
             </w:r>
+            <w:proofErr w:type="spellEnd"/>
             <w:r>
               <w:t>}}</w:t>
             </w:r>
@@ -560,12 +696,14 @@
             <w:r>
               <w:t>{{</w:t>
             </w:r>
+            <w:proofErr w:type="spellStart"/>
             <w:r>
               <w:t>x</w:t>
             </w:r>
             <w:r>
               <w:t>.gender</w:t>
             </w:r>
+            <w:proofErr w:type="spellEnd"/>
             <w:r>
               <w:t>}}</w:t>
             </w:r>
@@ -582,7 +720,15 @@
               <w:spacing w:line="240" w:lineRule="auto"/>
             </w:pPr>
             <w:r>
-              <w:t>{%p endfor %}</w:t>
+              <w:t xml:space="preserve">{%p </w:t>
+            </w:r>
+            <w:proofErr w:type="spellStart"/>
+            <w:r>
+              <w:t>endfor</w:t>
+            </w:r>
+            <w:proofErr w:type="spellEnd"/>
+            <w:r>
+              <w:t xml:space="preserve"> %}</w:t>
             </w:r>
           </w:p>
         </w:tc>

</xml_diff>

<commit_message>
fixed employer name field
</commit_message>
<xml_diff>
--- a/docassemble/us_tx_family/data/templates/TX-002.001-Guideline_Child_Support_Exhibit.docx
+++ b/docassemble/us_tx_family/data/templates/TX-002.001-Guideline_Child_Support_Exhibit.docx
@@ -108,10 +108,10 @@
         <w:tblLook w:val="04A0" w:firstRow="1" w:lastRow="0" w:firstColumn="1" w:lastColumn="0" w:noHBand="0" w:noVBand="1"/>
       </w:tblPr>
       <w:tblGrid>
-        <w:gridCol w:w="2446"/>
-        <w:gridCol w:w="2393"/>
-        <w:gridCol w:w="2266"/>
-        <w:gridCol w:w="2245"/>
+        <w:gridCol w:w="1790"/>
+        <w:gridCol w:w="2621"/>
+        <w:gridCol w:w="2481"/>
+        <w:gridCol w:w="2458"/>
       </w:tblGrid>
       <w:tr>
         <w:tc>
@@ -187,93 +187,96 @@
               <w:t>job</w:t>
             </w:r>
             <w:r>
-              <w:t>.employer_name</w:t>
+              <w:t>.employer</w:t>
             </w:r>
             <w:proofErr w:type="spellEnd"/>
             <w:r>
-              <w:t>}}</w:t>
-            </w:r>
-          </w:p>
-        </w:tc>
-        <w:tc>
-          <w:tcPr>
-            <w:tcW w:w="2337" w:type="dxa"/>
-          </w:tcPr>
-          <w:p>
-            <w:pPr>
-              <w:spacing w:line="240" w:lineRule="auto"/>
-            </w:pPr>
-            <w:r>
-              <w:t>{{</w:t>
-            </w:r>
-            <w:proofErr w:type="spellStart"/>
-            <w:r>
-              <w:t>job</w:t>
-            </w:r>
-            <w:r>
-              <w:t>.</w:t>
-            </w:r>
-            <w:r>
-              <w:t>income.amount</w:t>
-            </w:r>
-            <w:proofErr w:type="spellEnd"/>
-            <w:r>
-              <w:t>}}</w:t>
-            </w:r>
-          </w:p>
-        </w:tc>
-        <w:tc>
-          <w:tcPr>
-            <w:tcW w:w="2338" w:type="dxa"/>
-          </w:tcPr>
-          <w:p>
-            <w:pPr>
-              <w:spacing w:line="240" w:lineRule="auto"/>
-            </w:pPr>
-            <w:r>
-              <w:t>{{</w:t>
-            </w:r>
-            <w:proofErr w:type="spellStart"/>
-            <w:r>
-              <w:t>job</w:t>
-            </w:r>
-            <w:r>
-              <w:t>.income.period</w:t>
-            </w:r>
-            <w:proofErr w:type="spellEnd"/>
-            <w:r>
-              <w:t>}}</w:t>
-            </w:r>
-          </w:p>
-        </w:tc>
-        <w:tc>
-          <w:tcPr>
-            <w:tcW w:w="2338" w:type="dxa"/>
-          </w:tcPr>
-          <w:p>
-            <w:pPr>
-              <w:spacing w:line="240" w:lineRule="auto"/>
-            </w:pPr>
-            <w:r>
-              <w:t>{{</w:t>
-            </w:r>
-            <w:proofErr w:type="spellStart"/>
-            <w:r>
-              <w:t>job</w:t>
-            </w:r>
-            <w:r>
-              <w:t>.income.amount</w:t>
-            </w:r>
-            <w:proofErr w:type="spellEnd"/>
-            <w:r>
-              <w:t xml:space="preserve"> * </w:t>
-            </w:r>
-            <w:proofErr w:type="spellStart"/>
-            <w:r>
-              <w:t>job</w:t>
+              <w:t xml:space="preserve"> </w:t>
             </w:r>
             <w:bookmarkStart w:id="0" w:name="_GoBack"/>
             <w:bookmarkEnd w:id="0"/>
+            <w:r>
+              <w:t>}}</w:t>
+            </w:r>
+          </w:p>
+        </w:tc>
+        <w:tc>
+          <w:tcPr>
+            <w:tcW w:w="2337" w:type="dxa"/>
+          </w:tcPr>
+          <w:p>
+            <w:pPr>
+              <w:spacing w:line="240" w:lineRule="auto"/>
+            </w:pPr>
+            <w:r>
+              <w:t>{{</w:t>
+            </w:r>
+            <w:proofErr w:type="spellStart"/>
+            <w:r>
+              <w:t>job</w:t>
+            </w:r>
+            <w:r>
+              <w:t>.</w:t>
+            </w:r>
+            <w:r>
+              <w:t>income.amount</w:t>
+            </w:r>
+            <w:proofErr w:type="spellEnd"/>
+            <w:r>
+              <w:t>}}</w:t>
+            </w:r>
+          </w:p>
+        </w:tc>
+        <w:tc>
+          <w:tcPr>
+            <w:tcW w:w="2338" w:type="dxa"/>
+          </w:tcPr>
+          <w:p>
+            <w:pPr>
+              <w:spacing w:line="240" w:lineRule="auto"/>
+            </w:pPr>
+            <w:r>
+              <w:t>{{</w:t>
+            </w:r>
+            <w:proofErr w:type="spellStart"/>
+            <w:r>
+              <w:t>job</w:t>
+            </w:r>
+            <w:r>
+              <w:t>.income.period</w:t>
+            </w:r>
+            <w:proofErr w:type="spellEnd"/>
+            <w:r>
+              <w:t>}}</w:t>
+            </w:r>
+          </w:p>
+        </w:tc>
+        <w:tc>
+          <w:tcPr>
+            <w:tcW w:w="2338" w:type="dxa"/>
+          </w:tcPr>
+          <w:p>
+            <w:pPr>
+              <w:spacing w:line="240" w:lineRule="auto"/>
+            </w:pPr>
+            <w:r>
+              <w:t>{{</w:t>
+            </w:r>
+            <w:proofErr w:type="spellStart"/>
+            <w:r>
+              <w:t>job</w:t>
+            </w:r>
+            <w:r>
+              <w:t>.income.amount</w:t>
+            </w:r>
+            <w:proofErr w:type="spellEnd"/>
+            <w:r>
+              <w:t xml:space="preserve"> * </w:t>
+            </w:r>
+            <w:proofErr w:type="spellStart"/>
+            <w:r>
+              <w:t>job</w:t>
+            </w:r>
             <w:r>
               <w:t>.income.period</w:t>
             </w:r>

</xml_diff>

<commit_message>
remove moath from template
</commit_message>
<xml_diff>
--- a/docassemble/us_tx_family/data/templates/TX-002.001-Guideline_Child_Support_Exhibit.docx
+++ b/docassemble/us_tx_family/data/templates/TX-002.001-Guideline_Child_Support_Exhibit.docx
@@ -108,10 +108,10 @@
         <w:tblLook w:val="04A0" w:firstRow="1" w:lastRow="0" w:firstColumn="1" w:lastColumn="0" w:noHBand="0" w:noVBand="1"/>
       </w:tblPr>
       <w:tblGrid>
-        <w:gridCol w:w="1790"/>
-        <w:gridCol w:w="2621"/>
-        <w:gridCol w:w="2481"/>
-        <w:gridCol w:w="2458"/>
+        <w:gridCol w:w="1816"/>
+        <w:gridCol w:w="2662"/>
+        <w:gridCol w:w="2519"/>
+        <w:gridCol w:w="2353"/>
       </w:tblGrid>
       <w:tr>
         <w:tc>
@@ -193,8 +193,6 @@
             <w:r>
               <w:t xml:space="preserve"> </w:t>
             </w:r>
-            <w:bookmarkStart w:id="0" w:name="_GoBack"/>
-            <w:bookmarkEnd w:id="0"/>
             <w:r>
               <w:t>}}</w:t>
             </w:r>
@@ -267,22 +265,14 @@
               <w:t>job</w:t>
             </w:r>
             <w:r>
-              <w:t>.income.amount</w:t>
+              <w:t>.income.period</w:t>
             </w:r>
             <w:proofErr w:type="spellEnd"/>
             <w:r>
-              <w:t xml:space="preserve"> * </w:t>
-            </w:r>
-            <w:proofErr w:type="spellStart"/>
-            <w:r>
-              <w:t>job</w:t>
-            </w:r>
-            <w:r>
-              <w:t>.income.period</w:t>
-            </w:r>
-            <w:proofErr w:type="spellEnd"/>
-            <w:r>
-              <w:t xml:space="preserve"> / 12}}</w:t>
+              <w:t xml:space="preserve"> </w:t>
+            </w:r>
+            <w:r>
+              <w:t>}}</w:t>
             </w:r>
           </w:p>
         </w:tc>
@@ -497,7 +487,6 @@
                 <w:b/>
                 <w:bCs/>
               </w:rPr>
-              <w:lastRenderedPageBreak/>
               <w:t>Name</w:t>
             </w:r>
           </w:p>
@@ -576,6 +565,7 @@
               <w:spacing w:line="240" w:lineRule="auto"/>
             </w:pPr>
             <w:r>
+              <w:lastRenderedPageBreak/>
               <w:t xml:space="preserve">{%p for </w:t>
             </w:r>
             <w:r>
@@ -648,20 +638,8 @@
             <w:pPr>
               <w:spacing w:line="240" w:lineRule="auto"/>
             </w:pPr>
-            <w:r>
-              <w:t>{{</w:t>
-            </w:r>
-            <w:proofErr w:type="spellStart"/>
-            <w:r>
-              <w:t>x</w:t>
-            </w:r>
-            <w:r>
-              <w:t>.geek</w:t>
-            </w:r>
-            <w:proofErr w:type="spellEnd"/>
-            <w:r>
-              <w:t>}}</w:t>
-            </w:r>
+            <w:bookmarkStart w:id="0" w:name="_GoBack"/>
+            <w:bookmarkEnd w:id="0"/>
           </w:p>
         </w:tc>
         <w:tc>

</xml_diff>

<commit_message>
Start to dress up the template
</commit_message>
<xml_diff>
--- a/docassemble/us_tx_family/data/templates/TX-002.001-Guideline_Child_Support_Exhibit.docx
+++ b/docassemble/us_tx_family/data/templates/TX-002.001-Guideline_Child_Support_Exhibit.docx
@@ -37,9 +37,13 @@
         <w:tab/>
         <w:t>{{obligor}}</w:t>
       </w:r>
-    </w:p>
-    <w:p>
-      <w:pPr>
+      <w:r>
+        <w:t xml:space="preserve"> ({{obligor.ssn}}</w:t>
+      </w:r>
+    </w:p>
+    <w:p>
+      <w:pPr>
+        <w:spacing w:after="0" w:line="240" w:lineRule="auto"/>
         <w:ind w:left="1440" w:hanging="1440"/>
       </w:pPr>
       <w:r>
@@ -49,6 +53,15 @@
     </w:p>
     <w:p>
       <w:pPr>
+        <w:ind w:left="1440" w:hanging="1440"/>
+      </w:pPr>
+      <w:r>
+        <w:tab/>
+        <w:t>{{obligor.address.county}} County</w:t>
+      </w:r>
+    </w:p>
+    <w:p>
+      <w:pPr>
         <w:spacing w:after="0" w:line="240" w:lineRule="auto"/>
       </w:pPr>
       <w:r>
@@ -62,6 +75,12 @@
       </w:r>
     </w:p>
     <w:p>
+      <w:pPr>
+        <w:rPr>
+          <w:b/>
+          <w:bCs/>
+        </w:rPr>
+      </w:pPr>
       <w:r>
         <w:rPr>
           <w:b/>
@@ -77,310 +96,175 @@
         <w:t xml:space="preserve"> FROM EMPLOYMENT</w:t>
       </w:r>
     </w:p>
-    <w:tbl>
-      <w:tblPr>
-        <w:tblStyle w:val="TableGrid"/>
-        <w:tblW w:w="0" w:type="auto"/>
-        <w:tblLook w:val="04A0" w:firstRow="1" w:lastRow="0" w:firstColumn="1" w:lastColumn="0" w:noHBand="0" w:noVBand="1"/>
-      </w:tblPr>
-      <w:tblGrid>
-        <w:gridCol w:w="1260"/>
-        <w:gridCol w:w="3153"/>
-        <w:gridCol w:w="1718"/>
-        <w:gridCol w:w="3219"/>
-      </w:tblGrid>
-      <w:tr>
-        <w:tc>
-          <w:tcPr>
-            <w:tcW w:w="2337" w:type="dxa"/>
-          </w:tcPr>
-          <w:p>
-            <w:pPr>
-              <w:spacing w:line="240" w:lineRule="auto"/>
-            </w:pPr>
-            <w:r>
-              <w:t xml:space="preserve">{%p for </w:t>
-            </w:r>
-            <w:r>
-              <w:t>job</w:t>
-            </w:r>
-            <w:r>
-              <w:t xml:space="preserve"> in job</w:t>
-            </w:r>
-            <w:r>
-              <w:t>s</w:t>
-            </w:r>
-            <w:r>
-              <w:t>%}</w:t>
-            </w:r>
-          </w:p>
-        </w:tc>
-        <w:tc>
-          <w:tcPr>
-            <w:tcW w:w="2337" w:type="dxa"/>
-          </w:tcPr>
-          <w:p>
-            <w:pPr>
-              <w:spacing w:line="240" w:lineRule="auto"/>
-            </w:pPr>
-          </w:p>
-        </w:tc>
-        <w:tc>
-          <w:tcPr>
-            <w:tcW w:w="2338" w:type="dxa"/>
-          </w:tcPr>
-          <w:p>
-            <w:pPr>
-              <w:spacing w:line="240" w:lineRule="auto"/>
-            </w:pPr>
-          </w:p>
-        </w:tc>
-        <w:tc>
-          <w:tcPr>
-            <w:tcW w:w="2338" w:type="dxa"/>
-          </w:tcPr>
-          <w:p>
-            <w:pPr>
-              <w:spacing w:line="240" w:lineRule="auto"/>
-            </w:pPr>
-          </w:p>
-        </w:tc>
-      </w:tr>
-      <w:tr>
-        <w:tc>
-          <w:tcPr>
-            <w:tcW w:w="2337" w:type="dxa"/>
-          </w:tcPr>
-          <w:p>
-            <w:pPr>
-              <w:spacing w:line="240" w:lineRule="auto"/>
-            </w:pPr>
-            <w:r>
-              <w:t>{{</w:t>
-            </w:r>
-            <w:r>
-              <w:t>job</w:t>
-            </w:r>
-            <w:r>
-              <w:t>.employer</w:t>
-            </w:r>
-            <w:r>
-              <w:t xml:space="preserve"> </w:t>
-            </w:r>
-            <w:r>
-              <w:t>}}</w:t>
-            </w:r>
-          </w:p>
-        </w:tc>
-        <w:tc>
-          <w:tcPr>
-            <w:tcW w:w="2337" w:type="dxa"/>
-          </w:tcPr>
-          <w:p>
-            <w:pPr>
-              <w:spacing w:line="240" w:lineRule="auto"/>
-            </w:pPr>
-            <w:r>
-              <w:t>{{</w:t>
-            </w:r>
-            <w:r>
-              <w:t>"${:,.2f}".format</w:t>
-            </w:r>
-            <w:r>
-              <w:t>(</w:t>
-            </w:r>
-            <w:r>
-              <w:t>job</w:t>
-            </w:r>
-            <w:r>
-              <w:t>.</w:t>
-            </w:r>
-            <w:r>
-              <w:t>inco</w:t>
-            </w:r>
-            <w:r>
-              <w:t>me</w:t>
-            </w:r>
-            <w:r>
-              <w:t>.amount()</w:t>
-            </w:r>
-            <w:bookmarkStart w:id="0" w:name="_GoBack"/>
-            <w:bookmarkEnd w:id="0"/>
-            <w:r>
-              <w:t>)</w:t>
-            </w:r>
-            <w:r>
-              <w:t>}}</w:t>
-            </w:r>
-          </w:p>
-        </w:tc>
-        <w:tc>
-          <w:tcPr>
-            <w:tcW w:w="2338" w:type="dxa"/>
-          </w:tcPr>
-          <w:p>
-            <w:pPr>
-              <w:spacing w:line="240" w:lineRule="auto"/>
-            </w:pPr>
-            <w:r>
-              <w:t>{{</w:t>
-            </w:r>
-            <w:r>
-              <w:t>job</w:t>
-            </w:r>
-            <w:r>
-              <w:t>.income.period}}</w:t>
-            </w:r>
-          </w:p>
-        </w:tc>
-        <w:tc>
-          <w:tcPr>
-            <w:tcW w:w="2338" w:type="dxa"/>
-          </w:tcPr>
-          <w:p>
-            <w:pPr>
-              <w:spacing w:line="240" w:lineRule="auto"/>
-            </w:pPr>
-            <w:r>
-              <w:t>{{</w:t>
-            </w:r>
-            <w:r>
-              <w:t>"${:,.2f}".format</w:t>
-            </w:r>
-            <w:r>
-              <w:t>(</w:t>
-            </w:r>
-            <w:r>
-              <w:t>job</w:t>
-            </w:r>
-            <w:r>
-              <w:t>.income</w:t>
-            </w:r>
-            <w:r>
-              <w:t>.amount(12)</w:t>
-            </w:r>
-            <w:r>
-              <w:t>)</w:t>
-            </w:r>
-            <w:r>
-              <w:t xml:space="preserve"> </w:t>
-            </w:r>
-            <w:r>
-              <w:t>}}</w:t>
-            </w:r>
-          </w:p>
-        </w:tc>
-      </w:tr>
-      <w:tr>
-        <w:tc>
-          <w:tcPr>
-            <w:tcW w:w="2337" w:type="dxa"/>
-          </w:tcPr>
-          <w:p>
-            <w:pPr>
-              <w:spacing w:line="240" w:lineRule="auto"/>
-            </w:pPr>
-            <w:r>
-              <w:t>{%p endfor %}</w:t>
-            </w:r>
-          </w:p>
-        </w:tc>
-        <w:tc>
-          <w:tcPr>
-            <w:tcW w:w="2337" w:type="dxa"/>
-          </w:tcPr>
-          <w:p>
-            <w:pPr>
-              <w:spacing w:line="240" w:lineRule="auto"/>
-            </w:pPr>
-          </w:p>
-        </w:tc>
-        <w:tc>
-          <w:tcPr>
-            <w:tcW w:w="2338" w:type="dxa"/>
-          </w:tcPr>
-          <w:p>
-            <w:pPr>
-              <w:spacing w:line="240" w:lineRule="auto"/>
-            </w:pPr>
-          </w:p>
-        </w:tc>
-        <w:tc>
-          <w:tcPr>
-            <w:tcW w:w="2338" w:type="dxa"/>
-          </w:tcPr>
-          <w:p>
-            <w:pPr>
-              <w:spacing w:line="240" w:lineRule="auto"/>
-            </w:pPr>
-          </w:p>
-        </w:tc>
-      </w:tr>
-    </w:tbl>
-    <w:p>
+    <w:p>
+      <w:pPr>
+        <w:tabs>
+          <w:tab w:val="decimal" w:leader="dot" w:pos="8640"/>
+        </w:tabs>
+        <w:spacing w:after="0" w:line="240" w:lineRule="auto"/>
+      </w:pPr>
+      <w:r>
+        <w:t>{%p for job in jobs %}</w:t>
+      </w:r>
+    </w:p>
+    <w:p>
+      <w:pPr>
+        <w:tabs>
+          <w:tab w:val="decimal" w:leader="dot" w:pos="8640"/>
+        </w:tabs>
+        <w:spacing w:after="0" w:line="240" w:lineRule="auto"/>
+      </w:pPr>
+      <w:r>
+        <w:t>{{job.employer}}</w:t>
+      </w:r>
+      <w:r>
+        <w:tab/>
+      </w:r>
+      <w:r>
+        <w:t>{{"${:,.2f}".format(job.income.amount(12)) }}</w:t>
+      </w:r>
+      <w:r>
+        <w:t>/month</w:t>
+      </w:r>
+    </w:p>
+    <w:p>
+      <w:pPr>
+        <w:tabs>
+          <w:tab w:val="decimal" w:leader="dot" w:pos="8640"/>
+        </w:tabs>
+        <w:spacing w:after="0" w:line="240" w:lineRule="auto"/>
+      </w:pPr>
+      <w:r>
+        <w:t>{%p endfor %}</w:t>
+      </w:r>
+    </w:p>
+    <w:p>
+      <w:pPr>
+        <w:tabs>
+          <w:tab w:val="decimal" w:leader="dot" w:pos="8640"/>
+        </w:tabs>
+      </w:pPr>
       <w:r>
         <w:t>{%p endif %}</w:t>
       </w:r>
     </w:p>
     <w:p>
-      <w:r>
-        <w:t>Here we go.</w:t>
-      </w:r>
-      <w:r>
-        <w:t xml:space="preserve"> Your SSN: {{</w:t>
-      </w:r>
-      <w:r>
-        <w:t>petitioner</w:t>
-      </w:r>
-      <w:r>
-        <w:t>.ssn}}</w:t>
-      </w:r>
-    </w:p>
-    <w:p>
-      <w:pPr>
-        <w:spacing w:line="240" w:lineRule="auto"/>
-      </w:pPr>
-      <w:r>
-        <w:t>Here is your address:</w:t>
-      </w:r>
-    </w:p>
-    <w:p>
-      <w:pPr>
-        <w:ind w:firstLine="720"/>
-      </w:pPr>
-      <w:r>
-        <w:t>{{petitioner.address}}</w:t>
-      </w:r>
-    </w:p>
-    <w:p>
-      <w:r>
-        <w:t xml:space="preserve">You are located </w:t>
-      </w:r>
-      <w:r>
-        <w:t>in</w:t>
-      </w:r>
-      <w:r>
-        <w:t xml:space="preserve"> {{petitioner.address.county}} county</w:t>
-      </w:r>
-      <w:r>
-        <w:t>, {{petitioner.address.state}}</w:t>
+      <w:pPr>
+        <w:spacing w:after="0" w:line="240" w:lineRule="auto"/>
+      </w:pPr>
+      <w:r>
+        <w:t xml:space="preserve">{%p if </w:t>
+      </w:r>
+      <w:r>
+        <w:t>income</w:t>
+      </w:r>
+      <w:r>
+        <w:t>s</w:t>
+      </w:r>
+      <w:r>
+        <w:t>.there_are_any %}</w:t>
+      </w:r>
+    </w:p>
+    <w:p>
+      <w:pPr>
+        <w:rPr>
+          <w:b/>
+          <w:bCs/>
+        </w:rPr>
+      </w:pPr>
+      <w:r>
+        <w:rPr>
+          <w:b/>
+          <w:bCs/>
+        </w:rPr>
+        <w:t>OTHER INCOME</w:t>
+      </w:r>
+    </w:p>
+    <w:p>
+      <w:pPr>
+        <w:tabs>
+          <w:tab w:val="decimal" w:leader="dot" w:pos="8640"/>
+        </w:tabs>
+        <w:spacing w:after="0" w:line="240" w:lineRule="auto"/>
+      </w:pPr>
+      <w:r>
+        <w:t xml:space="preserve">{%p for </w:t>
+      </w:r>
+      <w:r>
+        <w:t>inc</w:t>
+      </w:r>
+      <w:r>
+        <w:t xml:space="preserve"> in </w:t>
+      </w:r>
+      <w:r>
+        <w:t>incomes</w:t>
+      </w:r>
+      <w:r>
+        <w:t xml:space="preserve"> %}</w:t>
+      </w:r>
+    </w:p>
+    <w:p>
+      <w:pPr>
+        <w:tabs>
+          <w:tab w:val="decimal" w:leader="dot" w:pos="8640"/>
+        </w:tabs>
+        <w:spacing w:after="0" w:line="240" w:lineRule="auto"/>
+      </w:pPr>
+      <w:r>
+        <w:t>{{</w:t>
+      </w:r>
+      <w:r>
+        <w:t>inc</w:t>
       </w:r>
       <w:r>
         <w:t>.</w:t>
       </w:r>
-    </w:p>
-    <w:p>
-      <w:r>
-        <w:t>{{obligor</w:t>
-      </w:r>
-      <w:r>
-        <w:t>_role</w:t>
-      </w:r>
-      <w:r>
-        <w:t>}} is the Obligor.</w:t>
-      </w:r>
-    </w:p>
-    <w:p>
+      <w:r>
+        <w:t>description</w:t>
+      </w:r>
+      <w:r>
+        <w:t>}}</w:t>
+      </w:r>
+      <w:r>
+        <w:tab/>
+      </w:r>
+      <w:r>
+        <w:t>{{"${:,.2f}".format(</w:t>
+      </w:r>
+      <w:r>
+        <w:t>inc</w:t>
+      </w:r>
+      <w:r>
+        <w:t>.income.amount(12)) }}</w:t>
+      </w:r>
+      <w:r>
+        <w:t>/month</w:t>
+      </w:r>
+    </w:p>
+    <w:p>
+      <w:pPr>
+        <w:tabs>
+          <w:tab w:val="decimal" w:leader="dot" w:pos="8640"/>
+        </w:tabs>
+        <w:spacing w:after="0" w:line="240" w:lineRule="auto"/>
+      </w:pPr>
+      <w:r>
+        <w:t>{%p endfor %}</w:t>
+      </w:r>
+    </w:p>
+    <w:p>
+      <w:pPr>
+        <w:tabs>
+          <w:tab w:val="decimal" w:leader="dot" w:pos="8640"/>
+        </w:tabs>
+      </w:pPr>
+      <w:r>
+        <w:t>{%p endif %}</w:t>
+      </w:r>
+    </w:p>
+    <w:p>
+      <w:bookmarkStart w:id="0" w:name="_GoBack"/>
+      <w:bookmarkEnd w:id="0"/>
       <w:r>
         <w:t xml:space="preserve">{%p </w:t>
       </w:r>
@@ -434,7 +318,6 @@
                 <w:b/>
                 <w:bCs/>
               </w:rPr>
-              <w:lastRenderedPageBreak/>
               <w:t>Name</w:t>
             </w:r>
           </w:p>

</xml_diff>

<commit_message>
update template to use count property
</commit_message>
<xml_diff>
--- a/docassemble/us_tx_family/data/templates/TX-002.001-Guideline_Child_Support_Exhibit.docx
+++ b/docassemble/us_tx_family/data/templates/TX-002.001-Guideline_Child_Support_Exhibit.docx
@@ -71,7 +71,15 @@
         <w:t>s</w:t>
       </w:r>
       <w:r>
-        <w:t>.there_are_any %}</w:t>
+        <w:t>.</w:t>
+      </w:r>
+      <w:r>
+        <w:t>count &gt; 0</w:t>
+      </w:r>
+      <w:bookmarkStart w:id="0" w:name="_GoBack"/>
+      <w:bookmarkEnd w:id="0"/>
+      <w:r>
+        <w:t xml:space="preserve"> %}</w:t>
       </w:r>
     </w:p>
     <w:p>
@@ -156,10 +164,7 @@
         <w:t xml:space="preserve">{%p if </w:t>
       </w:r>
       <w:r>
-        <w:t>income</w:t>
-      </w:r>
-      <w:r>
-        <w:t>s</w:t>
+        <w:t>incomes</w:t>
       </w:r>
       <w:r>
         <w:t>.there_are_any %}</w:t>
@@ -188,19 +193,7 @@
         <w:spacing w:after="0" w:line="240" w:lineRule="auto"/>
       </w:pPr>
       <w:r>
-        <w:t xml:space="preserve">{%p for </w:t>
-      </w:r>
-      <w:r>
-        <w:t>inc</w:t>
-      </w:r>
-      <w:r>
-        <w:t xml:space="preserve"> in </w:t>
-      </w:r>
-      <w:r>
-        <w:t>incomes</w:t>
-      </w:r>
-      <w:r>
-        <w:t xml:space="preserve"> %}</w:t>
+        <w:t>{%p for inc in incomes %}</w:t>
       </w:r>
     </w:p>
     <w:p>
@@ -211,19 +204,7 @@
         <w:spacing w:after="0" w:line="240" w:lineRule="auto"/>
       </w:pPr>
       <w:r>
-        <w:t>{{</w:t>
-      </w:r>
-      <w:r>
-        <w:t>inc</w:t>
-      </w:r>
-      <w:r>
-        <w:t>.</w:t>
-      </w:r>
-      <w:r>
-        <w:t>description</w:t>
-      </w:r>
-      <w:r>
-        <w:t>}}</w:t>
+        <w:t>{{inc.description}}</w:t>
       </w:r>
       <w:r>
         <w:tab/>
@@ -263,8 +244,6 @@
       </w:r>
     </w:p>
     <w:p>
-      <w:bookmarkStart w:id="0" w:name="_GoBack"/>
-      <w:bookmarkEnd w:id="0"/>
       <w:r>
         <w:t xml:space="preserve">{%p </w:t>
       </w:r>

</xml_diff>

<commit_message>
add count property to incomelist
</commit_message>
<xml_diff>
--- a/docassemble/us_tx_family/data/templates/TX-002.001-Guideline_Child_Support_Exhibit.docx
+++ b/docassemble/us_tx_family/data/templates/TX-002.001-Guideline_Child_Support_Exhibit.docx
@@ -76,8 +76,6 @@
       <w:r>
         <w:t>count &gt; 0</w:t>
       </w:r>
-      <w:bookmarkStart w:id="0" w:name="_GoBack"/>
-      <w:bookmarkEnd w:id="0"/>
       <w:r>
         <w:t xml:space="preserve"> %}</w:t>
       </w:r>
@@ -167,7 +165,15 @@
         <w:t>incomes</w:t>
       </w:r>
       <w:r>
-        <w:t>.there_are_any %}</w:t>
+        <w:t>.</w:t>
+      </w:r>
+      <w:r>
+        <w:t>count &gt; 0</w:t>
+      </w:r>
+      <w:bookmarkStart w:id="0" w:name="_GoBack"/>
+      <w:bookmarkEnd w:id="0"/>
+      <w:r>
+        <w:t xml:space="preserve"> %}</w:t>
       </w:r>
     </w:p>
     <w:p>

</xml_diff>